<commit_message>
poner variables a las plantillas intenciones y comunion
</commit_message>
<xml_diff>
--- a/public/plantillas/INTENCIONES.docx
+++ b/public/plantillas/INTENCIONES.docx
@@ -1,46 +1,47 @@
 
 <file path=word/document.xml><?xml version="1.0" encoding="utf-8"?>
-<w:document xmlns:wpc="http://schemas.microsoft.com/office/word/2010/wordprocessingCanvas" xmlns:mc="http://schemas.openxmlformats.org/markup-compatibility/2006" xmlns:o="urn:schemas-microsoft-com:office:office" xmlns:r="http://schemas.openxmlformats.org/officeDocument/2006/relationships" xmlns:m="http://schemas.openxmlformats.org/officeDocument/2006/math" xmlns:v="urn:schemas-microsoft-com:vml" xmlns:wp14="http://schemas.microsoft.com/office/word/2010/wordprocessingDrawing" xmlns:wp="http://schemas.openxmlformats.org/drawingml/2006/wordprocessingDrawing" xmlns:w10="urn:schemas-microsoft-com:office:word" xmlns:w="http://schemas.openxmlformats.org/wordprocessingml/2006/main" xmlns:w14="http://schemas.microsoft.com/office/word/2010/wordml" xmlns:w15="http://schemas.microsoft.com/office/word/2012/wordml" xmlns:wpg="http://schemas.microsoft.com/office/word/2010/wordprocessingGroup" xmlns:wpi="http://schemas.microsoft.com/office/word/2010/wordprocessingInk" xmlns:wne="http://schemas.microsoft.com/office/word/2006/wordml" xmlns:wps="http://schemas.microsoft.com/office/word/2010/wordprocessingShape" mc:Ignorable="w14 w15 wp14">
+<w:document xmlns:o="urn:schemas-microsoft-com:office:office" xmlns:r="http://schemas.openxmlformats.org/officeDocument/2006/relationships" xmlns:v="urn:schemas-microsoft-com:vml" xmlns:w="http://schemas.openxmlformats.org/wordprocessingml/2006/main" xmlns:w10="urn:schemas-microsoft-com:office:word" xmlns:wp="http://schemas.openxmlformats.org/drawingml/2006/wordprocessingDrawing" xmlns:wps="http://schemas.microsoft.com/office/word/2010/wordprocessingShape" xmlns:wpg="http://schemas.microsoft.com/office/word/2010/wordprocessingGroup" xmlns:mc="http://schemas.openxmlformats.org/markup-compatibility/2006" xmlns:wp14="http://schemas.microsoft.com/office/word/2010/wordprocessingDrawing" xmlns:w14="http://schemas.microsoft.com/office/word/2010/wordml" xmlns:w15="http://schemas.microsoft.com/office/word/2012/wordml" mc:Ignorable="w14 wp14 w15">
   <w:body>
     <w:tbl>
       <w:tblPr>
-        <w:tblpPr w:leftFromText="141" w:rightFromText="141" w:vertAnchor="text" w:horzAnchor="margin" w:tblpXSpec="center" w:tblpY="-1416"/>
+        <w:tblpPr w:vertAnchor="text" w:horzAnchor="margin" w:tblpXSpec="center" w:leftFromText="141" w:rightFromText="141" w:tblpY="-1416"/>
         <w:tblW w:w="10726" w:type="dxa"/>
-        <w:tblBorders>
-          <w:top w:val="single" w:sz="4" w:space="0" w:color="auto"/>
-          <w:left w:val="single" w:sz="4" w:space="0" w:color="auto"/>
-          <w:bottom w:val="single" w:sz="4" w:space="0" w:color="auto"/>
-          <w:right w:val="single" w:sz="4" w:space="0" w:color="auto"/>
-          <w:insideH w:val="single" w:sz="4" w:space="0" w:color="auto"/>
-          <w:insideV w:val="single" w:sz="4" w:space="0" w:color="auto"/>
-        </w:tblBorders>
+        <w:jc w:val="center"/>
+        <w:tblInd w:w="0" w:type="dxa"/>
+        <w:tblLayout w:type="fixed"/>
         <w:tblCellMar>
+          <w:top w:w="0" w:type="dxa"/>
           <w:left w:w="70" w:type="dxa"/>
+          <w:bottom w:w="0" w:type="dxa"/>
           <w:right w:w="70" w:type="dxa"/>
         </w:tblCellMar>
-        <w:tblLook w:val="0000" w:firstRow="0" w:lastRow="0" w:firstColumn="0" w:lastColumn="0" w:noHBand="0" w:noVBand="0"/>
+        <w:tblLook w:val="0000" w:noHBand="0" w:noVBand="0" w:firstColumn="0" w:lastRow="0" w:lastColumn="0" w:firstRow="0"/>
       </w:tblPr>
       <w:tblGrid>
         <w:gridCol w:w="10726"/>
       </w:tblGrid>
       <w:tr>
-        <w:tblPrEx>
-          <w:tblCellMar>
-            <w:top w:w="0" w:type="dxa"/>
-            <w:bottom w:w="0" w:type="dxa"/>
-          </w:tblCellMar>
-        </w:tblPrEx>
         <w:trPr>
-          <w:trHeight w:val="2304"/>
+          <w:trHeight w:val="2304" w:hRule="atLeast"/>
         </w:trPr>
         <w:tc>
           <w:tcPr>
             <w:tcW w:w="10726" w:type="dxa"/>
+            <w:tcBorders>
+              <w:top w:val="single" w:sz="4" w:space="0" w:color="000000"/>
+              <w:left w:val="single" w:sz="4" w:space="0" w:color="000000"/>
+              <w:bottom w:val="single" w:sz="4" w:space="0" w:color="000000"/>
+              <w:right w:val="single" w:sz="4" w:space="0" w:color="000000"/>
+            </w:tcBorders>
           </w:tcPr>
           <w:p>
             <w:pPr>
-              <w:rPr>
-                <w:b/>
+              <w:pStyle w:val="Normal"/>
+              <w:widowControl w:val="false"/>
+              <w:rPr>
+                <w:b/>
+                <w:b/>
+                <w:i/>
                 <w:i/>
                 <w:color w:val="FF0000"/>
                 <w:sz w:val="32"/>
@@ -48,13 +49,29 @@
                 <w:lang w:val="es-MX"/>
               </w:rPr>
             </w:pPr>
-            <w:bookmarkStart w:id="0" w:name="_GoBack"/>
-            <w:bookmarkEnd w:id="0"/>
+            <w:r>
+              <w:rPr>
+                <w:b/>
+                <w:i/>
+                <w:color w:val="FF0000"/>
+                <w:sz w:val="32"/>
+                <w:szCs w:val="28"/>
+                <w:lang w:val="es-MX"/>
+              </w:rPr>
+            </w:r>
+            <w:bookmarkStart w:id="0" w:name="_GoBack1"/>
+            <w:bookmarkStart w:id="1" w:name="_GoBack1"/>
+            <w:bookmarkEnd w:id="1"/>
           </w:p>
           <w:p>
             <w:pPr>
-              <w:rPr>
-                <w:b/>
+              <w:pStyle w:val="Normal"/>
+              <w:widowControl w:val="false"/>
+              <w:spacing w:before="0" w:after="160"/>
+              <w:rPr>
+                <w:b/>
+                <w:b/>
+                <w:i/>
                 <w:i/>
                 <w:color w:val="FF0000"/>
                 <w:sz w:val="32"/>
@@ -62,27 +79,42 @@
                 <w:lang w:val="es-MX"/>
               </w:rPr>
             </w:pPr>
+            <w:r>
+              <w:rPr>
+                <w:b/>
+                <w:i/>
+                <w:color w:val="FF0000"/>
+                <w:sz w:val="32"/>
+                <w:szCs w:val="28"/>
+                <w:lang w:val="es-MX"/>
+              </w:rPr>
+              <w:t>${titulo}</w:t>
+            </w:r>
           </w:p>
         </w:tc>
       </w:tr>
       <w:tr>
-        <w:tblPrEx>
-          <w:tblCellMar>
-            <w:top w:w="0" w:type="dxa"/>
-            <w:bottom w:w="0" w:type="dxa"/>
-          </w:tblCellMar>
-        </w:tblPrEx>
         <w:trPr>
-          <w:trHeight w:val="1502"/>
+          <w:trHeight w:val="1502" w:hRule="atLeast"/>
         </w:trPr>
         <w:tc>
           <w:tcPr>
             <w:tcW w:w="10726" w:type="dxa"/>
+            <w:tcBorders>
+              <w:top w:val="single" w:sz="4" w:space="0" w:color="000000"/>
+              <w:left w:val="single" w:sz="4" w:space="0" w:color="000000"/>
+              <w:bottom w:val="single" w:sz="4" w:space="0" w:color="000000"/>
+              <w:right w:val="single" w:sz="4" w:space="0" w:color="000000"/>
+            </w:tcBorders>
           </w:tcPr>
           <w:p>
             <w:pPr>
-              <w:rPr>
-                <w:b/>
+              <w:pStyle w:val="Normal"/>
+              <w:widowControl w:val="false"/>
+              <w:rPr>
+                <w:b/>
+                <w:b/>
+                <w:i/>
                 <w:i/>
                 <w:color w:val="FF0000"/>
                 <w:sz w:val="32"/>
@@ -90,27 +122,69 @@
                 <w:lang w:val="es-MX"/>
               </w:rPr>
             </w:pPr>
+            <w:r>
+              <w:rPr>
+                <w:b/>
+                <w:i/>
+                <w:color w:val="FF0000"/>
+                <w:sz w:val="32"/>
+                <w:szCs w:val="28"/>
+                <w:lang w:val="es-MX"/>
+              </w:rPr>
+            </w:r>
+          </w:p>
+          <w:p>
+            <w:pPr>
+              <w:pStyle w:val="Normal"/>
+              <w:widowControl w:val="false"/>
+              <w:spacing w:before="0" w:after="160"/>
+              <w:rPr>
+                <w:b/>
+                <w:b/>
+                <w:i/>
+                <w:i/>
+                <w:color w:val="FF0000"/>
+                <w:sz w:val="32"/>
+                <w:szCs w:val="28"/>
+                <w:lang w:val="es-MX"/>
+              </w:rPr>
+            </w:pPr>
+            <w:r>
+              <w:rPr>
+                <w:b/>
+                <w:i/>
+                <w:color w:val="FF0000"/>
+                <w:sz w:val="32"/>
+                <w:szCs w:val="28"/>
+                <w:lang w:val="es-MX"/>
+              </w:rPr>
+              <w:t>${nombre}</w:t>
+            </w:r>
           </w:p>
         </w:tc>
       </w:tr>
       <w:tr>
-        <w:tblPrEx>
-          <w:tblCellMar>
-            <w:top w:w="0" w:type="dxa"/>
-            <w:bottom w:w="0" w:type="dxa"/>
-          </w:tblCellMar>
-        </w:tblPrEx>
         <w:trPr>
-          <w:trHeight w:val="1502"/>
+          <w:trHeight w:val="1502" w:hRule="atLeast"/>
         </w:trPr>
         <w:tc>
           <w:tcPr>
             <w:tcW w:w="10726" w:type="dxa"/>
+            <w:tcBorders>
+              <w:top w:val="single" w:sz="4" w:space="0" w:color="000000"/>
+              <w:left w:val="single" w:sz="4" w:space="0" w:color="000000"/>
+              <w:bottom w:val="single" w:sz="4" w:space="0" w:color="000000"/>
+              <w:right w:val="single" w:sz="4" w:space="0" w:color="000000"/>
+            </w:tcBorders>
           </w:tcPr>
           <w:p>
             <w:pPr>
-              <w:rPr>
-                <w:b/>
+              <w:pStyle w:val="Normal"/>
+              <w:widowControl w:val="false"/>
+              <w:rPr>
+                <w:b/>
+                <w:b/>
+                <w:i/>
                 <w:i/>
                 <w:color w:val="FF0000"/>
                 <w:sz w:val="32"/>
@@ -118,27 +192,69 @@
                 <w:lang w:val="es-MX"/>
               </w:rPr>
             </w:pPr>
+            <w:r>
+              <w:rPr>
+                <w:b/>
+                <w:i/>
+                <w:color w:val="FF0000"/>
+                <w:sz w:val="32"/>
+                <w:szCs w:val="28"/>
+                <w:lang w:val="es-MX"/>
+              </w:rPr>
+            </w:r>
+          </w:p>
+          <w:p>
+            <w:pPr>
+              <w:pStyle w:val="Normal"/>
+              <w:widowControl w:val="false"/>
+              <w:spacing w:before="0" w:after="160"/>
+              <w:rPr>
+                <w:b/>
+                <w:b/>
+                <w:i/>
+                <w:i/>
+                <w:color w:val="FF0000"/>
+                <w:sz w:val="32"/>
+                <w:szCs w:val="28"/>
+                <w:lang w:val="es-MX"/>
+              </w:rPr>
+            </w:pPr>
+            <w:r>
+              <w:rPr>
+                <w:b/>
+                <w:i/>
+                <w:color w:val="FF0000"/>
+                <w:sz w:val="32"/>
+                <w:szCs w:val="28"/>
+                <w:lang w:val="es-MX"/>
+              </w:rPr>
+              <w:t>${fecha}</w:t>
+            </w:r>
           </w:p>
         </w:tc>
       </w:tr>
       <w:tr>
-        <w:tblPrEx>
-          <w:tblCellMar>
-            <w:top w:w="0" w:type="dxa"/>
-            <w:bottom w:w="0" w:type="dxa"/>
-          </w:tblCellMar>
-        </w:tblPrEx>
         <w:trPr>
-          <w:trHeight w:val="7976"/>
+          <w:trHeight w:val="7976" w:hRule="atLeast"/>
         </w:trPr>
         <w:tc>
           <w:tcPr>
             <w:tcW w:w="10726" w:type="dxa"/>
+            <w:tcBorders>
+              <w:top w:val="single" w:sz="4" w:space="0" w:color="000000"/>
+              <w:left w:val="single" w:sz="4" w:space="0" w:color="000000"/>
+              <w:bottom w:val="single" w:sz="4" w:space="0" w:color="000000"/>
+              <w:right w:val="single" w:sz="4" w:space="0" w:color="000000"/>
+            </w:tcBorders>
           </w:tcPr>
           <w:p>
             <w:pPr>
-              <w:rPr>
-                <w:b/>
+              <w:pStyle w:val="Normal"/>
+              <w:widowControl w:val="false"/>
+              <w:rPr>
+                <w:b/>
+                <w:b/>
+                <w:i/>
                 <w:i/>
                 <w:color w:val="FF0000"/>
                 <w:sz w:val="32"/>
@@ -146,27 +262,70 @@
                 <w:lang w:val="es-MX"/>
               </w:rPr>
             </w:pPr>
+            <w:r>
+              <w:rPr>
+                <w:b/>
+                <w:i/>
+                <w:color w:val="FF0000"/>
+                <w:sz w:val="32"/>
+                <w:szCs w:val="28"/>
+                <w:lang w:val="es-MX"/>
+              </w:rPr>
+            </w:r>
+          </w:p>
+          <w:p>
+            <w:pPr>
+              <w:pStyle w:val="Normal"/>
+              <w:widowControl w:val="false"/>
+              <w:spacing w:before="0" w:after="160"/>
+              <w:rPr>
+                <w:b/>
+                <w:b/>
+                <w:i/>
+                <w:i/>
+                <w:color w:val="FF0000"/>
+                <w:sz w:val="32"/>
+                <w:szCs w:val="28"/>
+                <w:lang w:val="es-MX"/>
+              </w:rPr>
+            </w:pPr>
+            <w:r>
+              <w:rPr>
+                <w:b/>
+                <w:i/>
+                <w:color w:val="FF0000"/>
+                <w:sz w:val="32"/>
+                <w:szCs w:val="28"/>
+                <w:lang w:val="es-MX"/>
+              </w:rPr>
+              <w:t>${descripcion}</w:t>
+            </w:r>
           </w:p>
         </w:tc>
       </w:tr>
       <w:tr>
-        <w:tblPrEx>
-          <w:tblCellMar>
-            <w:top w:w="0" w:type="dxa"/>
-            <w:bottom w:w="0" w:type="dxa"/>
-          </w:tblCellMar>
-        </w:tblPrEx>
         <w:trPr>
-          <w:trHeight w:val="1502"/>
+          <w:trHeight w:val="1502" w:hRule="atLeast"/>
         </w:trPr>
         <w:tc>
           <w:tcPr>
             <w:tcW w:w="10726" w:type="dxa"/>
+            <w:tcBorders>
+              <w:top w:val="single" w:sz="4" w:space="0" w:color="000000"/>
+              <w:left w:val="single" w:sz="4" w:space="0" w:color="000000"/>
+              <w:bottom w:val="single" w:sz="4" w:space="0" w:color="000000"/>
+              <w:right w:val="single" w:sz="4" w:space="0" w:color="000000"/>
+            </w:tcBorders>
           </w:tcPr>
           <w:p>
             <w:pPr>
-              <w:rPr>
-                <w:b/>
+              <w:pStyle w:val="Normal"/>
+              <w:widowControl w:val="false"/>
+              <w:spacing w:before="0" w:after="160"/>
+              <w:rPr>
+                <w:b/>
+                <w:b/>
+                <w:i/>
                 <w:i/>
                 <w:color w:val="FF0000"/>
                 <w:sz w:val="32"/>
@@ -174,28 +333,43 @@
                 <w:lang w:val="es-MX"/>
               </w:rPr>
             </w:pPr>
+            <w:r>
+              <w:rPr>
+                <w:b/>
+                <w:i/>
+                <w:color w:val="FF0000"/>
+                <w:sz w:val="32"/>
+                <w:szCs w:val="28"/>
+                <w:lang w:val="es-MX"/>
+              </w:rPr>
+            </w:r>
           </w:p>
         </w:tc>
       </w:tr>
       <w:tr>
-        <w:tblPrEx>
-          <w:tblCellMar>
-            <w:top w:w="0" w:type="dxa"/>
-            <w:bottom w:w="0" w:type="dxa"/>
-          </w:tblCellMar>
-        </w:tblPrEx>
         <w:trPr>
-          <w:trHeight w:val="1502"/>
+          <w:trHeight w:val="1502" w:hRule="atLeast"/>
         </w:trPr>
         <w:tc>
           <w:tcPr>
             <w:tcW w:w="10726" w:type="dxa"/>
+            <w:tcBorders>
+              <w:top w:val="single" w:sz="4" w:space="0" w:color="000000"/>
+              <w:left w:val="single" w:sz="4" w:space="0" w:color="000000"/>
+              <w:bottom w:val="single" w:sz="4" w:space="0" w:color="000000"/>
+              <w:right w:val="single" w:sz="4" w:space="0" w:color="000000"/>
+            </w:tcBorders>
           </w:tcPr>
           <w:p>
             <w:pPr>
+              <w:pStyle w:val="Normal"/>
+              <w:widowControl w:val="false"/>
+              <w:spacing w:before="0" w:after="160"/>
               <w:jc w:val="center"/>
               <w:rPr>
                 <w:b/>
+                <w:b/>
+                <w:i/>
                 <w:i/>
                 <w:color w:val="FF0000"/>
                 <w:sz w:val="36"/>
@@ -203,27 +377,42 @@
                 <w:lang w:val="es-MX"/>
               </w:rPr>
             </w:pPr>
+            <w:r>
+              <w:rPr>
+                <w:b/>
+                <w:i/>
+                <w:color w:val="FF0000"/>
+                <w:sz w:val="36"/>
+                <w:szCs w:val="28"/>
+                <w:lang w:val="es-MX"/>
+              </w:rPr>
+            </w:r>
           </w:p>
         </w:tc>
       </w:tr>
       <w:tr>
-        <w:tblPrEx>
-          <w:tblCellMar>
-            <w:top w:w="0" w:type="dxa"/>
-            <w:bottom w:w="0" w:type="dxa"/>
-          </w:tblCellMar>
-        </w:tblPrEx>
         <w:trPr>
-          <w:trHeight w:val="7506"/>
+          <w:trHeight w:val="7506" w:hRule="atLeast"/>
         </w:trPr>
         <w:tc>
           <w:tcPr>
             <w:tcW w:w="10726" w:type="dxa"/>
+            <w:tcBorders>
+              <w:top w:val="single" w:sz="4" w:space="0" w:color="000000"/>
+              <w:left w:val="single" w:sz="4" w:space="0" w:color="000000"/>
+              <w:bottom w:val="single" w:sz="4" w:space="0" w:color="000000"/>
+              <w:right w:val="single" w:sz="4" w:space="0" w:color="000000"/>
+            </w:tcBorders>
           </w:tcPr>
           <w:p>
             <w:pPr>
-              <w:rPr>
-                <w:b/>
+              <w:pStyle w:val="Normal"/>
+              <w:widowControl w:val="false"/>
+              <w:spacing w:before="0" w:after="160"/>
+              <w:rPr>
+                <w:b/>
+                <w:b/>
+                <w:i/>
                 <w:i/>
                 <w:color w:val="FF0000"/>
                 <w:sz w:val="32"/>
@@ -231,27 +420,42 @@
                 <w:lang w:val="es-MX"/>
               </w:rPr>
             </w:pPr>
+            <w:r>
+              <w:rPr>
+                <w:b/>
+                <w:i/>
+                <w:color w:val="FF0000"/>
+                <w:sz w:val="32"/>
+                <w:szCs w:val="28"/>
+                <w:lang w:val="es-MX"/>
+              </w:rPr>
+            </w:r>
           </w:p>
         </w:tc>
       </w:tr>
       <w:tr>
-        <w:tblPrEx>
-          <w:tblCellMar>
-            <w:top w:w="0" w:type="dxa"/>
-            <w:bottom w:w="0" w:type="dxa"/>
-          </w:tblCellMar>
-        </w:tblPrEx>
         <w:trPr>
-          <w:trHeight w:val="4295"/>
+          <w:trHeight w:val="4295" w:hRule="atLeast"/>
         </w:trPr>
         <w:tc>
           <w:tcPr>
             <w:tcW w:w="10726" w:type="dxa"/>
+            <w:tcBorders>
+              <w:top w:val="single" w:sz="4" w:space="0" w:color="000000"/>
+              <w:left w:val="single" w:sz="4" w:space="0" w:color="000000"/>
+              <w:bottom w:val="single" w:sz="4" w:space="0" w:color="000000"/>
+              <w:right w:val="single" w:sz="4" w:space="0" w:color="000000"/>
+            </w:tcBorders>
           </w:tcPr>
           <w:p>
             <w:pPr>
-              <w:rPr>
-                <w:b/>
+              <w:pStyle w:val="Normal"/>
+              <w:widowControl w:val="false"/>
+              <w:spacing w:before="0" w:after="160"/>
+              <w:rPr>
+                <w:b/>
+                <w:b/>
+                <w:i/>
                 <w:i/>
                 <w:color w:val="FF0000"/>
                 <w:sz w:val="32"/>
@@ -259,27 +463,42 @@
                 <w:lang w:val="es-MX"/>
               </w:rPr>
             </w:pPr>
+            <w:r>
+              <w:rPr>
+                <w:b/>
+                <w:i/>
+                <w:color w:val="FF0000"/>
+                <w:sz w:val="32"/>
+                <w:szCs w:val="28"/>
+                <w:lang w:val="es-MX"/>
+              </w:rPr>
+            </w:r>
           </w:p>
         </w:tc>
       </w:tr>
       <w:tr>
-        <w:tblPrEx>
-          <w:tblCellMar>
-            <w:top w:w="0" w:type="dxa"/>
-            <w:bottom w:w="0" w:type="dxa"/>
-          </w:tblCellMar>
-        </w:tblPrEx>
         <w:trPr>
-          <w:trHeight w:val="2494"/>
+          <w:trHeight w:val="2494" w:hRule="atLeast"/>
         </w:trPr>
         <w:tc>
           <w:tcPr>
             <w:tcW w:w="10726" w:type="dxa"/>
+            <w:tcBorders>
+              <w:top w:val="single" w:sz="4" w:space="0" w:color="000000"/>
+              <w:left w:val="single" w:sz="4" w:space="0" w:color="000000"/>
+              <w:bottom w:val="single" w:sz="4" w:space="0" w:color="000000"/>
+              <w:right w:val="single" w:sz="4" w:space="0" w:color="000000"/>
+            </w:tcBorders>
           </w:tcPr>
           <w:p>
             <w:pPr>
-              <w:rPr>
-                <w:b/>
+              <w:pStyle w:val="Normal"/>
+              <w:widowControl w:val="false"/>
+              <w:spacing w:before="0" w:after="160"/>
+              <w:rPr>
+                <w:b/>
+                <w:b/>
+                <w:i/>
                 <w:i/>
                 <w:color w:val="FF0000"/>
                 <w:sz w:val="32"/>
@@ -287,27 +506,42 @@
                 <w:lang w:val="es-MX"/>
               </w:rPr>
             </w:pPr>
+            <w:r>
+              <w:rPr>
+                <w:b/>
+                <w:i/>
+                <w:color w:val="FF0000"/>
+                <w:sz w:val="32"/>
+                <w:szCs w:val="28"/>
+                <w:lang w:val="es-MX"/>
+              </w:rPr>
+            </w:r>
           </w:p>
         </w:tc>
       </w:tr>
       <w:tr>
-        <w:tblPrEx>
-          <w:tblCellMar>
-            <w:top w:w="0" w:type="dxa"/>
-            <w:bottom w:w="0" w:type="dxa"/>
-          </w:tblCellMar>
-        </w:tblPrEx>
         <w:trPr>
-          <w:trHeight w:val="2494"/>
+          <w:trHeight w:val="2494" w:hRule="atLeast"/>
         </w:trPr>
         <w:tc>
           <w:tcPr>
             <w:tcW w:w="10726" w:type="dxa"/>
+            <w:tcBorders>
+              <w:top w:val="single" w:sz="4" w:space="0" w:color="000000"/>
+              <w:left w:val="single" w:sz="4" w:space="0" w:color="000000"/>
+              <w:bottom w:val="single" w:sz="4" w:space="0" w:color="000000"/>
+              <w:right w:val="single" w:sz="4" w:space="0" w:color="000000"/>
+            </w:tcBorders>
           </w:tcPr>
           <w:p>
             <w:pPr>
-              <w:rPr>
-                <w:b/>
+              <w:pStyle w:val="Normal"/>
+              <w:widowControl w:val="false"/>
+              <w:spacing w:before="0" w:after="160"/>
+              <w:rPr>
+                <w:b/>
+                <w:b/>
+                <w:i/>
                 <w:i/>
                 <w:color w:val="FF0000"/>
                 <w:sz w:val="32"/>
@@ -315,27 +549,42 @@
                 <w:lang w:val="es-MX"/>
               </w:rPr>
             </w:pPr>
+            <w:r>
+              <w:rPr>
+                <w:b/>
+                <w:i/>
+                <w:color w:val="FF0000"/>
+                <w:sz w:val="32"/>
+                <w:szCs w:val="28"/>
+                <w:lang w:val="es-MX"/>
+              </w:rPr>
+            </w:r>
           </w:p>
         </w:tc>
       </w:tr>
       <w:tr>
-        <w:tblPrEx>
-          <w:tblCellMar>
-            <w:top w:w="0" w:type="dxa"/>
-            <w:bottom w:w="0" w:type="dxa"/>
-          </w:tblCellMar>
-        </w:tblPrEx>
         <w:trPr>
-          <w:trHeight w:val="5287"/>
+          <w:trHeight w:val="5287" w:hRule="atLeast"/>
         </w:trPr>
         <w:tc>
           <w:tcPr>
             <w:tcW w:w="10726" w:type="dxa"/>
+            <w:tcBorders>
+              <w:top w:val="single" w:sz="4" w:space="0" w:color="000000"/>
+              <w:left w:val="single" w:sz="4" w:space="0" w:color="000000"/>
+              <w:bottom w:val="single" w:sz="4" w:space="0" w:color="000000"/>
+              <w:right w:val="single" w:sz="4" w:space="0" w:color="000000"/>
+            </w:tcBorders>
           </w:tcPr>
           <w:p>
             <w:pPr>
-              <w:rPr>
-                <w:b/>
+              <w:pStyle w:val="Normal"/>
+              <w:widowControl w:val="false"/>
+              <w:spacing w:before="0" w:after="160"/>
+              <w:rPr>
+                <w:b/>
+                <w:b/>
+                <w:i/>
                 <w:i/>
                 <w:color w:val="FF0000"/>
                 <w:sz w:val="32"/>
@@ -343,12 +592,23 @@
                 <w:lang w:val="es-MX"/>
               </w:rPr>
             </w:pPr>
+            <w:r>
+              <w:rPr>
+                <w:b/>
+                <w:i/>
+                <w:color w:val="FF0000"/>
+                <w:sz w:val="32"/>
+                <w:szCs w:val="28"/>
+                <w:lang w:val="es-MX"/>
+              </w:rPr>
+            </w:r>
           </w:p>
         </w:tc>
       </w:tr>
     </w:tbl>
     <w:p>
       <w:pPr>
+        <w:pStyle w:val="Normal"/>
         <w:rPr>
           <w:color w:val="FF0000"/>
           <w:sz w:val="28"/>
@@ -356,6 +616,7 @@
           <w:lang w:val="es-MX"/>
         </w:rPr>
       </w:pPr>
+      <w:r/>
       <w:r>
         <w:rPr>
           <w:color w:val="FF0000"/>
@@ -368,6 +629,8 @@
     </w:p>
     <w:p>
       <w:pPr>
+        <w:pStyle w:val="Normal"/>
+        <w:spacing w:before="0" w:after="160"/>
         <w:rPr>
           <w:color w:val="FF0000"/>
           <w:sz w:val="28"/>
@@ -375,349 +638,29 @@
           <w:lang w:val="es-MX"/>
         </w:rPr>
       </w:pPr>
+      <w:r>
+        <w:rPr/>
+      </w:r>
     </w:p>
     <w:sectPr>
+      <w:type w:val="nextPage"/>
       <w:pgSz w:w="12240" w:h="15840"/>
-      <w:pgMar w:top="1417" w:right="1701" w:bottom="1417" w:left="1701" w:header="708" w:footer="708" w:gutter="0"/>
-      <w:cols w:space="708"/>
-      <w:docGrid w:linePitch="360"/>
+      <w:pgMar w:left="1701" w:right="1701" w:gutter="0" w:header="0" w:top="1417" w:footer="0" w:bottom="1417"/>
+      <w:pgNumType w:fmt="decimal"/>
+      <w:formProt w:val="false"/>
+      <w:textDirection w:val="lrTb"/>
+      <w:docGrid w:type="default" w:linePitch="360" w:charSpace="4096"/>
     </w:sectPr>
   </w:body>
 </w:document>
 </file>
 
-<file path=word/numbering.xml><?xml version="1.0" encoding="utf-8"?>
-<w:numbering xmlns:wpc="http://schemas.microsoft.com/office/word/2010/wordprocessingCanvas" xmlns:mc="http://schemas.openxmlformats.org/markup-compatibility/2006" xmlns:o="urn:schemas-microsoft-com:office:office" xmlns:r="http://schemas.openxmlformats.org/officeDocument/2006/relationships" xmlns:m="http://schemas.openxmlformats.org/officeDocument/2006/math" xmlns:v="urn:schemas-microsoft-com:vml" xmlns:wp14="http://schemas.microsoft.com/office/word/2010/wordprocessingDrawing" xmlns:wp="http://schemas.openxmlformats.org/drawingml/2006/wordprocessingDrawing" xmlns:w10="urn:schemas-microsoft-com:office:word" xmlns:w="http://schemas.openxmlformats.org/wordprocessingml/2006/main" xmlns:w14="http://schemas.microsoft.com/office/word/2010/wordml" xmlns:w15="http://schemas.microsoft.com/office/word/2012/wordml" xmlns:wpg="http://schemas.microsoft.com/office/word/2010/wordprocessingGroup" xmlns:wpi="http://schemas.microsoft.com/office/word/2010/wordprocessingInk" xmlns:wne="http://schemas.microsoft.com/office/word/2006/wordml" xmlns:wps="http://schemas.microsoft.com/office/word/2010/wordprocessingShape" mc:Ignorable="w14 w15 wp14">
-  <w:abstractNum w:abstractNumId="0" w15:restartNumberingAfterBreak="0">
-    <w:nsid w:val="0B37754C"/>
-    <w:multiLevelType w:val="hybridMultilevel"/>
-    <w:tmpl w:val="68DC2C3E"/>
-    <w:lvl w:ilvl="0" w:tplc="200A0001">
-      <w:start w:val="1"/>
-      <w:numFmt w:val="bullet"/>
-      <w:lvlText w:val=""/>
-      <w:lvlJc w:val="left"/>
-      <w:pPr>
-        <w:ind w:left="720" w:hanging="360"/>
-      </w:pPr>
-      <w:rPr>
-        <w:rFonts w:ascii="Symbol" w:hAnsi="Symbol" w:hint="default"/>
-      </w:rPr>
-    </w:lvl>
-    <w:lvl w:ilvl="1" w:tplc="200A0003" w:tentative="1">
-      <w:start w:val="1"/>
-      <w:numFmt w:val="bullet"/>
-      <w:lvlText w:val="o"/>
-      <w:lvlJc w:val="left"/>
-      <w:pPr>
-        <w:ind w:left="1440" w:hanging="360"/>
-      </w:pPr>
-      <w:rPr>
-        <w:rFonts w:ascii="Courier New" w:hAnsi="Courier New" w:cs="Courier New" w:hint="default"/>
-      </w:rPr>
-    </w:lvl>
-    <w:lvl w:ilvl="2" w:tplc="200A0005" w:tentative="1">
-      <w:start w:val="1"/>
-      <w:numFmt w:val="bullet"/>
-      <w:lvlText w:val=""/>
-      <w:lvlJc w:val="left"/>
-      <w:pPr>
-        <w:ind w:left="2160" w:hanging="360"/>
-      </w:pPr>
-      <w:rPr>
-        <w:rFonts w:ascii="Wingdings" w:hAnsi="Wingdings" w:hint="default"/>
-      </w:rPr>
-    </w:lvl>
-    <w:lvl w:ilvl="3" w:tplc="200A0001" w:tentative="1">
-      <w:start w:val="1"/>
-      <w:numFmt w:val="bullet"/>
-      <w:lvlText w:val=""/>
-      <w:lvlJc w:val="left"/>
-      <w:pPr>
-        <w:ind w:left="2880" w:hanging="360"/>
-      </w:pPr>
-      <w:rPr>
-        <w:rFonts w:ascii="Symbol" w:hAnsi="Symbol" w:hint="default"/>
-      </w:rPr>
-    </w:lvl>
-    <w:lvl w:ilvl="4" w:tplc="200A0003" w:tentative="1">
-      <w:start w:val="1"/>
-      <w:numFmt w:val="bullet"/>
-      <w:lvlText w:val="o"/>
-      <w:lvlJc w:val="left"/>
-      <w:pPr>
-        <w:ind w:left="3600" w:hanging="360"/>
-      </w:pPr>
-      <w:rPr>
-        <w:rFonts w:ascii="Courier New" w:hAnsi="Courier New" w:cs="Courier New" w:hint="default"/>
-      </w:rPr>
-    </w:lvl>
-    <w:lvl w:ilvl="5" w:tplc="200A0005" w:tentative="1">
-      <w:start w:val="1"/>
-      <w:numFmt w:val="bullet"/>
-      <w:lvlText w:val=""/>
-      <w:lvlJc w:val="left"/>
-      <w:pPr>
-        <w:ind w:left="4320" w:hanging="360"/>
-      </w:pPr>
-      <w:rPr>
-        <w:rFonts w:ascii="Wingdings" w:hAnsi="Wingdings" w:hint="default"/>
-      </w:rPr>
-    </w:lvl>
-    <w:lvl w:ilvl="6" w:tplc="200A0001" w:tentative="1">
-      <w:start w:val="1"/>
-      <w:numFmt w:val="bullet"/>
-      <w:lvlText w:val=""/>
-      <w:lvlJc w:val="left"/>
-      <w:pPr>
-        <w:ind w:left="5040" w:hanging="360"/>
-      </w:pPr>
-      <w:rPr>
-        <w:rFonts w:ascii="Symbol" w:hAnsi="Symbol" w:hint="default"/>
-      </w:rPr>
-    </w:lvl>
-    <w:lvl w:ilvl="7" w:tplc="200A0003" w:tentative="1">
-      <w:start w:val="1"/>
-      <w:numFmt w:val="bullet"/>
-      <w:lvlText w:val="o"/>
-      <w:lvlJc w:val="left"/>
-      <w:pPr>
-        <w:ind w:left="5760" w:hanging="360"/>
-      </w:pPr>
-      <w:rPr>
-        <w:rFonts w:ascii="Courier New" w:hAnsi="Courier New" w:cs="Courier New" w:hint="default"/>
-      </w:rPr>
-    </w:lvl>
-    <w:lvl w:ilvl="8" w:tplc="200A0005" w:tentative="1">
-      <w:start w:val="1"/>
-      <w:numFmt w:val="bullet"/>
-      <w:lvlText w:val=""/>
-      <w:lvlJc w:val="left"/>
-      <w:pPr>
-        <w:ind w:left="6480" w:hanging="360"/>
-      </w:pPr>
-      <w:rPr>
-        <w:rFonts w:ascii="Wingdings" w:hAnsi="Wingdings" w:hint="default"/>
-      </w:rPr>
-    </w:lvl>
-  </w:abstractNum>
-  <w:abstractNum w:abstractNumId="1" w15:restartNumberingAfterBreak="0">
-    <w:nsid w:val="26513521"/>
-    <w:multiLevelType w:val="hybridMultilevel"/>
-    <w:tmpl w:val="009CCA04"/>
-    <w:lvl w:ilvl="0" w:tplc="200A0001">
-      <w:start w:val="1"/>
-      <w:numFmt w:val="bullet"/>
-      <w:lvlText w:val=""/>
-      <w:lvlJc w:val="left"/>
-      <w:pPr>
-        <w:ind w:left="720" w:hanging="360"/>
-      </w:pPr>
-      <w:rPr>
-        <w:rFonts w:ascii="Symbol" w:hAnsi="Symbol" w:hint="default"/>
-      </w:rPr>
-    </w:lvl>
-    <w:lvl w:ilvl="1" w:tplc="200A0003" w:tentative="1">
-      <w:start w:val="1"/>
-      <w:numFmt w:val="bullet"/>
-      <w:lvlText w:val="o"/>
-      <w:lvlJc w:val="left"/>
-      <w:pPr>
-        <w:ind w:left="1440" w:hanging="360"/>
-      </w:pPr>
-      <w:rPr>
-        <w:rFonts w:ascii="Courier New" w:hAnsi="Courier New" w:cs="Courier New" w:hint="default"/>
-      </w:rPr>
-    </w:lvl>
-    <w:lvl w:ilvl="2" w:tplc="200A0005" w:tentative="1">
-      <w:start w:val="1"/>
-      <w:numFmt w:val="bullet"/>
-      <w:lvlText w:val=""/>
-      <w:lvlJc w:val="left"/>
-      <w:pPr>
-        <w:ind w:left="2160" w:hanging="360"/>
-      </w:pPr>
-      <w:rPr>
-        <w:rFonts w:ascii="Wingdings" w:hAnsi="Wingdings" w:hint="default"/>
-      </w:rPr>
-    </w:lvl>
-    <w:lvl w:ilvl="3" w:tplc="200A0001" w:tentative="1">
-      <w:start w:val="1"/>
-      <w:numFmt w:val="bullet"/>
-      <w:lvlText w:val=""/>
-      <w:lvlJc w:val="left"/>
-      <w:pPr>
-        <w:ind w:left="2880" w:hanging="360"/>
-      </w:pPr>
-      <w:rPr>
-        <w:rFonts w:ascii="Symbol" w:hAnsi="Symbol" w:hint="default"/>
-      </w:rPr>
-    </w:lvl>
-    <w:lvl w:ilvl="4" w:tplc="200A0003" w:tentative="1">
-      <w:start w:val="1"/>
-      <w:numFmt w:val="bullet"/>
-      <w:lvlText w:val="o"/>
-      <w:lvlJc w:val="left"/>
-      <w:pPr>
-        <w:ind w:left="3600" w:hanging="360"/>
-      </w:pPr>
-      <w:rPr>
-        <w:rFonts w:ascii="Courier New" w:hAnsi="Courier New" w:cs="Courier New" w:hint="default"/>
-      </w:rPr>
-    </w:lvl>
-    <w:lvl w:ilvl="5" w:tplc="200A0005" w:tentative="1">
-      <w:start w:val="1"/>
-      <w:numFmt w:val="bullet"/>
-      <w:lvlText w:val=""/>
-      <w:lvlJc w:val="left"/>
-      <w:pPr>
-        <w:ind w:left="4320" w:hanging="360"/>
-      </w:pPr>
-      <w:rPr>
-        <w:rFonts w:ascii="Wingdings" w:hAnsi="Wingdings" w:hint="default"/>
-      </w:rPr>
-    </w:lvl>
-    <w:lvl w:ilvl="6" w:tplc="200A0001" w:tentative="1">
-      <w:start w:val="1"/>
-      <w:numFmt w:val="bullet"/>
-      <w:lvlText w:val=""/>
-      <w:lvlJc w:val="left"/>
-      <w:pPr>
-        <w:ind w:left="5040" w:hanging="360"/>
-      </w:pPr>
-      <w:rPr>
-        <w:rFonts w:ascii="Symbol" w:hAnsi="Symbol" w:hint="default"/>
-      </w:rPr>
-    </w:lvl>
-    <w:lvl w:ilvl="7" w:tplc="200A0003" w:tentative="1">
-      <w:start w:val="1"/>
-      <w:numFmt w:val="bullet"/>
-      <w:lvlText w:val="o"/>
-      <w:lvlJc w:val="left"/>
-      <w:pPr>
-        <w:ind w:left="5760" w:hanging="360"/>
-      </w:pPr>
-      <w:rPr>
-        <w:rFonts w:ascii="Courier New" w:hAnsi="Courier New" w:cs="Courier New" w:hint="default"/>
-      </w:rPr>
-    </w:lvl>
-    <w:lvl w:ilvl="8" w:tplc="200A0005" w:tentative="1">
-      <w:start w:val="1"/>
-      <w:numFmt w:val="bullet"/>
-      <w:lvlText w:val=""/>
-      <w:lvlJc w:val="left"/>
-      <w:pPr>
-        <w:ind w:left="6480" w:hanging="360"/>
-      </w:pPr>
-      <w:rPr>
-        <w:rFonts w:ascii="Wingdings" w:hAnsi="Wingdings" w:hint="default"/>
-      </w:rPr>
-    </w:lvl>
-  </w:abstractNum>
-  <w:abstractNum w:abstractNumId="2" w15:restartNumberingAfterBreak="0">
-    <w:nsid w:val="36B045E8"/>
-    <w:multiLevelType w:val="hybridMultilevel"/>
-    <w:tmpl w:val="144CEF70"/>
-    <w:lvl w:ilvl="0" w:tplc="200A000F">
-      <w:start w:val="1"/>
-      <w:numFmt w:val="decimal"/>
-      <w:lvlText w:val="%1."/>
-      <w:lvlJc w:val="left"/>
-      <w:pPr>
-        <w:ind w:left="1440" w:hanging="360"/>
-      </w:pPr>
-    </w:lvl>
-    <w:lvl w:ilvl="1" w:tplc="200A0019" w:tentative="1">
-      <w:start w:val="1"/>
-      <w:numFmt w:val="lowerLetter"/>
-      <w:lvlText w:val="%2."/>
-      <w:lvlJc w:val="left"/>
-      <w:pPr>
-        <w:ind w:left="2160" w:hanging="360"/>
-      </w:pPr>
-    </w:lvl>
-    <w:lvl w:ilvl="2" w:tplc="200A001B" w:tentative="1">
-      <w:start w:val="1"/>
-      <w:numFmt w:val="lowerRoman"/>
-      <w:lvlText w:val="%3."/>
-      <w:lvlJc w:val="right"/>
-      <w:pPr>
-        <w:ind w:left="2880" w:hanging="180"/>
-      </w:pPr>
-    </w:lvl>
-    <w:lvl w:ilvl="3" w:tplc="200A000F" w:tentative="1">
-      <w:start w:val="1"/>
-      <w:numFmt w:val="decimal"/>
-      <w:lvlText w:val="%4."/>
-      <w:lvlJc w:val="left"/>
-      <w:pPr>
-        <w:ind w:left="3600" w:hanging="360"/>
-      </w:pPr>
-    </w:lvl>
-    <w:lvl w:ilvl="4" w:tplc="200A0019" w:tentative="1">
-      <w:start w:val="1"/>
-      <w:numFmt w:val="lowerLetter"/>
-      <w:lvlText w:val="%5."/>
-      <w:lvlJc w:val="left"/>
-      <w:pPr>
-        <w:ind w:left="4320" w:hanging="360"/>
-      </w:pPr>
-    </w:lvl>
-    <w:lvl w:ilvl="5" w:tplc="200A001B" w:tentative="1">
-      <w:start w:val="1"/>
-      <w:numFmt w:val="lowerRoman"/>
-      <w:lvlText w:val="%6."/>
-      <w:lvlJc w:val="right"/>
-      <w:pPr>
-        <w:ind w:left="5040" w:hanging="180"/>
-      </w:pPr>
-    </w:lvl>
-    <w:lvl w:ilvl="6" w:tplc="200A000F" w:tentative="1">
-      <w:start w:val="1"/>
-      <w:numFmt w:val="decimal"/>
-      <w:lvlText w:val="%7."/>
-      <w:lvlJc w:val="left"/>
-      <w:pPr>
-        <w:ind w:left="5760" w:hanging="360"/>
-      </w:pPr>
-    </w:lvl>
-    <w:lvl w:ilvl="7" w:tplc="200A0019" w:tentative="1">
-      <w:start w:val="1"/>
-      <w:numFmt w:val="lowerLetter"/>
-      <w:lvlText w:val="%8."/>
-      <w:lvlJc w:val="left"/>
-      <w:pPr>
-        <w:ind w:left="6480" w:hanging="360"/>
-      </w:pPr>
-    </w:lvl>
-    <w:lvl w:ilvl="8" w:tplc="200A001B" w:tentative="1">
-      <w:start w:val="1"/>
-      <w:numFmt w:val="lowerRoman"/>
-      <w:lvlText w:val="%9."/>
-      <w:lvlJc w:val="right"/>
-      <w:pPr>
-        <w:ind w:left="7200" w:hanging="180"/>
-      </w:pPr>
-    </w:lvl>
-  </w:abstractNum>
-  <w:num w:numId="1">
-    <w:abstractNumId w:val="0"/>
-  </w:num>
-  <w:num w:numId="2">
-    <w:abstractNumId w:val="2"/>
-  </w:num>
-  <w:num w:numId="3">
-    <w:abstractNumId w:val="1"/>
-  </w:num>
-</w:numbering>
-</file>
-
 <file path=word/styles.xml><?xml version="1.0" encoding="utf-8"?>
-<w:styles xmlns:mc="http://schemas.openxmlformats.org/markup-compatibility/2006" xmlns:r="http://schemas.openxmlformats.org/officeDocument/2006/relationships" xmlns:w="http://schemas.openxmlformats.org/wordprocessingml/2006/main" xmlns:w14="http://schemas.microsoft.com/office/word/2010/wordml" xmlns:w15="http://schemas.microsoft.com/office/word/2012/wordml" mc:Ignorable="w14 w15">
+<w:styles xmlns:w="http://schemas.openxmlformats.org/wordprocessingml/2006/main" xmlns:w14="http://schemas.microsoft.com/office/word/2010/wordml" xmlns:mc="http://schemas.openxmlformats.org/markup-compatibility/2006" mc:Ignorable="w14">
   <w:docDefaults>
     <w:rPrDefault>
       <w:rPr>
-        <w:rFonts w:asciiTheme="minorHAnsi" w:eastAsiaTheme="minorHAnsi" w:hAnsiTheme="minorHAnsi" w:cstheme="minorBidi"/>
+        <w:rFonts w:ascii="Calibri" w:hAnsi="Calibri" w:eastAsia="Calibri" w:cs="" w:asciiTheme="minorHAnsi" w:cstheme="minorBidi" w:eastAsiaTheme="minorHAnsi" w:hAnsiTheme="minorHAnsi"/>
         <w:sz w:val="22"/>
         <w:szCs w:val="22"/>
         <w:lang w:val="es-VE" w:eastAsia="en-US" w:bidi="ar-SA"/>
@@ -725,21 +668,21 @@
     </w:rPrDefault>
     <w:pPrDefault>
       <w:pPr>
-        <w:spacing w:after="160" w:line="259" w:lineRule="auto"/>
+        <w:suppressAutoHyphens w:val="true"/>
       </w:pPr>
     </w:pPrDefault>
   </w:docDefaults>
   <w:latentStyles w:defLockedState="0" w:defUIPriority="99" w:defSemiHidden="0" w:defUnhideWhenUsed="0" w:defQFormat="0" w:count="371">
     <w:lsdException w:name="Normal" w:uiPriority="0" w:qFormat="1"/>
     <w:lsdException w:name="heading 1" w:uiPriority="9" w:qFormat="1"/>
-    <w:lsdException w:name="heading 2" w:semiHidden="1" w:uiPriority="9" w:unhideWhenUsed="1" w:qFormat="1"/>
-    <w:lsdException w:name="heading 3" w:semiHidden="1" w:uiPriority="9" w:unhideWhenUsed="1" w:qFormat="1"/>
-    <w:lsdException w:name="heading 4" w:semiHidden="1" w:uiPriority="9" w:unhideWhenUsed="1" w:qFormat="1"/>
-    <w:lsdException w:name="heading 5" w:semiHidden="1" w:uiPriority="9" w:unhideWhenUsed="1" w:qFormat="1"/>
-    <w:lsdException w:name="heading 6" w:semiHidden="1" w:uiPriority="9" w:unhideWhenUsed="1" w:qFormat="1"/>
-    <w:lsdException w:name="heading 7" w:semiHidden="1" w:uiPriority="9" w:unhideWhenUsed="1" w:qFormat="1"/>
-    <w:lsdException w:name="heading 8" w:semiHidden="1" w:uiPriority="9" w:unhideWhenUsed="1" w:qFormat="1"/>
-    <w:lsdException w:name="heading 9" w:semiHidden="1" w:uiPriority="9" w:unhideWhenUsed="1" w:qFormat="1"/>
+    <w:lsdException w:name="heading 2" w:uiPriority="9" w:semiHidden="1" w:unhideWhenUsed="1" w:qFormat="1"/>
+    <w:lsdException w:name="heading 3" w:uiPriority="9" w:semiHidden="1" w:unhideWhenUsed="1" w:qFormat="1"/>
+    <w:lsdException w:name="heading 4" w:uiPriority="9" w:semiHidden="1" w:unhideWhenUsed="1" w:qFormat="1"/>
+    <w:lsdException w:name="heading 5" w:uiPriority="9" w:semiHidden="1" w:unhideWhenUsed="1" w:qFormat="1"/>
+    <w:lsdException w:name="heading 6" w:uiPriority="9" w:semiHidden="1" w:unhideWhenUsed="1" w:qFormat="1"/>
+    <w:lsdException w:name="heading 7" w:uiPriority="9" w:semiHidden="1" w:unhideWhenUsed="1" w:qFormat="1"/>
+    <w:lsdException w:name="heading 8" w:uiPriority="9" w:semiHidden="1" w:unhideWhenUsed="1" w:qFormat="1"/>
+    <w:lsdException w:name="heading 9" w:uiPriority="9" w:semiHidden="1" w:unhideWhenUsed="1" w:qFormat="1"/>
     <w:lsdException w:name="index 1" w:semiHidden="1" w:unhideWhenUsed="1"/>
     <w:lsdException w:name="index 2" w:semiHidden="1" w:unhideWhenUsed="1"/>
     <w:lsdException w:name="index 3" w:semiHidden="1" w:unhideWhenUsed="1"/>
@@ -749,22 +692,22 @@
     <w:lsdException w:name="index 7" w:semiHidden="1" w:unhideWhenUsed="1"/>
     <w:lsdException w:name="index 8" w:semiHidden="1" w:unhideWhenUsed="1"/>
     <w:lsdException w:name="index 9" w:semiHidden="1" w:unhideWhenUsed="1"/>
-    <w:lsdException w:name="toc 1" w:semiHidden="1" w:uiPriority="39" w:unhideWhenUsed="1"/>
-    <w:lsdException w:name="toc 2" w:semiHidden="1" w:uiPriority="39" w:unhideWhenUsed="1"/>
-    <w:lsdException w:name="toc 3" w:semiHidden="1" w:uiPriority="39" w:unhideWhenUsed="1"/>
-    <w:lsdException w:name="toc 4" w:semiHidden="1" w:uiPriority="39" w:unhideWhenUsed="1"/>
-    <w:lsdException w:name="toc 5" w:semiHidden="1" w:uiPriority="39" w:unhideWhenUsed="1"/>
-    <w:lsdException w:name="toc 6" w:semiHidden="1" w:uiPriority="39" w:unhideWhenUsed="1"/>
-    <w:lsdException w:name="toc 7" w:semiHidden="1" w:uiPriority="39" w:unhideWhenUsed="1"/>
-    <w:lsdException w:name="toc 8" w:semiHidden="1" w:uiPriority="39" w:unhideWhenUsed="1"/>
-    <w:lsdException w:name="toc 9" w:semiHidden="1" w:uiPriority="39" w:unhideWhenUsed="1"/>
+    <w:lsdException w:name="toc 1" w:uiPriority="39" w:semiHidden="1" w:unhideWhenUsed="1"/>
+    <w:lsdException w:name="toc 2" w:uiPriority="39" w:semiHidden="1" w:unhideWhenUsed="1"/>
+    <w:lsdException w:name="toc 3" w:uiPriority="39" w:semiHidden="1" w:unhideWhenUsed="1"/>
+    <w:lsdException w:name="toc 4" w:uiPriority="39" w:semiHidden="1" w:unhideWhenUsed="1"/>
+    <w:lsdException w:name="toc 5" w:uiPriority="39" w:semiHidden="1" w:unhideWhenUsed="1"/>
+    <w:lsdException w:name="toc 6" w:uiPriority="39" w:semiHidden="1" w:unhideWhenUsed="1"/>
+    <w:lsdException w:name="toc 7" w:uiPriority="39" w:semiHidden="1" w:unhideWhenUsed="1"/>
+    <w:lsdException w:name="toc 8" w:uiPriority="39" w:semiHidden="1" w:unhideWhenUsed="1"/>
+    <w:lsdException w:name="toc 9" w:uiPriority="39" w:semiHidden="1" w:unhideWhenUsed="1"/>
     <w:lsdException w:name="Normal Indent" w:semiHidden="1" w:unhideWhenUsed="1"/>
     <w:lsdException w:name="footnote text" w:semiHidden="1" w:unhideWhenUsed="1"/>
     <w:lsdException w:name="annotation text" w:semiHidden="1" w:unhideWhenUsed="1"/>
     <w:lsdException w:name="header" w:semiHidden="1" w:unhideWhenUsed="1"/>
     <w:lsdException w:name="footer" w:semiHidden="1" w:unhideWhenUsed="1"/>
     <w:lsdException w:name="index heading" w:semiHidden="1" w:unhideWhenUsed="1"/>
-    <w:lsdException w:name="caption" w:semiHidden="1" w:uiPriority="35" w:unhideWhenUsed="1" w:qFormat="1"/>
+    <w:lsdException w:name="caption" w:uiPriority="35" w:semiHidden="1" w:unhideWhenUsed="1" w:qFormat="1"/>
     <w:lsdException w:name="table of figures" w:semiHidden="1" w:unhideWhenUsed="1"/>
     <w:lsdException w:name="envelope address" w:semiHidden="1" w:unhideWhenUsed="1"/>
     <w:lsdException w:name="envelope return" w:semiHidden="1" w:unhideWhenUsed="1"/>
@@ -795,7 +738,7 @@
     <w:lsdException w:name="Title" w:uiPriority="10" w:qFormat="1"/>
     <w:lsdException w:name="Closing" w:semiHidden="1" w:unhideWhenUsed="1"/>
     <w:lsdException w:name="Signature" w:semiHidden="1" w:unhideWhenUsed="1"/>
-    <w:lsdException w:name="Default Paragraph Font" w:semiHidden="1" w:uiPriority="1" w:unhideWhenUsed="1"/>
+    <w:lsdException w:name="Default Paragraph Font" w:uiPriority="1" w:semiHidden="1" w:unhideWhenUsed="1"/>
     <w:lsdException w:name="Body Text" w:semiHidden="1" w:unhideWhenUsed="1"/>
     <w:lsdException w:name="Body Text Indent" w:semiHidden="1" w:unhideWhenUsed="1"/>
     <w:lsdException w:name="List Continue" w:semiHidden="1" w:unhideWhenUsed="1"/>
@@ -995,8 +938,8 @@
     <w:lsdException w:name="Subtle Reference" w:uiPriority="31" w:qFormat="1"/>
     <w:lsdException w:name="Intense Reference" w:uiPriority="32" w:qFormat="1"/>
     <w:lsdException w:name="Book Title" w:uiPriority="33" w:qFormat="1"/>
-    <w:lsdException w:name="Bibliography" w:semiHidden="1" w:uiPriority="37" w:unhideWhenUsed="1"/>
-    <w:lsdException w:name="TOC Heading" w:semiHidden="1" w:uiPriority="39" w:unhideWhenUsed="1" w:qFormat="1"/>
+    <w:lsdException w:name="Bibliography" w:uiPriority="37" w:semiHidden="1" w:unhideWhenUsed="1"/>
+    <w:lsdException w:name="TOC Heading" w:uiPriority="39" w:semiHidden="1" w:unhideWhenUsed="1" w:qFormat="1"/>
     <w:lsdException w:name="Plain Table 1" w:uiPriority="41"/>
     <w:lsdException w:name="Plain Table 2" w:uiPriority="42"/>
     <w:lsdException w:name="Plain Table 3" w:uiPriority="43"/>
@@ -1102,15 +1045,116 @@
     <w:lsdException w:name="List Table 6 Colorful Accent 6" w:uiPriority="51"/>
     <w:lsdException w:name="List Table 7 Colorful Accent 6" w:uiPriority="52"/>
   </w:latentStyles>
-  <w:style w:type="paragraph" w:default="1" w:styleId="Normal">
+  <w:style w:type="paragraph" w:styleId="Normal" w:default="1">
     <w:name w:val="Normal"/>
     <w:qFormat/>
+    <w:pPr>
+      <w:widowControl/>
+      <w:bidi w:val="0"/>
+      <w:spacing w:lineRule="auto" w:line="259" w:before="0" w:after="160"/>
+      <w:jc w:val="left"/>
+    </w:pPr>
+    <w:rPr>
+      <w:rFonts w:ascii="Calibri" w:hAnsi="Calibri" w:eastAsia="Calibri" w:cs="" w:asciiTheme="minorHAnsi" w:cstheme="minorBidi" w:eastAsiaTheme="minorHAnsi" w:hAnsiTheme="minorHAnsi"/>
+      <w:color w:val="auto"/>
+      <w:kern w:val="0"/>
+      <w:sz w:val="22"/>
+      <w:szCs w:val="22"/>
+      <w:lang w:val="es-VE" w:eastAsia="en-US" w:bidi="ar-SA"/>
+    </w:rPr>
   </w:style>
-  <w:style w:type="character" w:default="1" w:styleId="Fuentedeprrafopredeter">
+  <w:style w:type="character" w:styleId="DefaultParagraphFont" w:default="1">
     <w:name w:val="Default Paragraph Font"/>
     <w:uiPriority w:val="1"/>
     <w:semiHidden/>
     <w:unhideWhenUsed/>
+    <w:qFormat/>
+    <w:rPr/>
+  </w:style>
+  <w:style w:type="paragraph" w:styleId="Heading">
+    <w:name w:val="Heading"/>
+    <w:basedOn w:val="Normal"/>
+    <w:next w:val="TextBody"/>
+    <w:qFormat/>
+    <w:pPr>
+      <w:keepNext w:val="true"/>
+      <w:spacing w:before="240" w:after="120"/>
+    </w:pPr>
+    <w:rPr>
+      <w:rFonts w:ascii="Liberation Sans" w:hAnsi="Liberation Sans" w:eastAsia="Noto Sans CJK SC" w:cs="Noto Sans Devanagari"/>
+      <w:sz w:val="28"/>
+      <w:szCs w:val="28"/>
+    </w:rPr>
+  </w:style>
+  <w:style w:type="paragraph" w:styleId="TextBody">
+    <w:name w:val="Body Text"/>
+    <w:basedOn w:val="Normal"/>
+    <w:pPr>
+      <w:spacing w:lineRule="auto" w:line="276" w:before="0" w:after="140"/>
+    </w:pPr>
+    <w:rPr/>
+  </w:style>
+  <w:style w:type="paragraph" w:styleId="List">
+    <w:name w:val="List"/>
+    <w:basedOn w:val="TextBody"/>
+    <w:pPr/>
+    <w:rPr>
+      <w:rFonts w:cs="Noto Sans Devanagari"/>
+    </w:rPr>
+  </w:style>
+  <w:style w:type="paragraph" w:styleId="Caption">
+    <w:name w:val="Caption"/>
+    <w:basedOn w:val="Normal"/>
+    <w:qFormat/>
+    <w:pPr>
+      <w:suppressLineNumbers/>
+      <w:spacing w:before="120" w:after="120"/>
+    </w:pPr>
+    <w:rPr>
+      <w:rFonts w:cs="Noto Sans Devanagari"/>
+      <w:i/>
+      <w:iCs/>
+      <w:sz w:val="24"/>
+      <w:szCs w:val="24"/>
+    </w:rPr>
+  </w:style>
+  <w:style w:type="paragraph" w:styleId="Index">
+    <w:name w:val="Index"/>
+    <w:basedOn w:val="Normal"/>
+    <w:qFormat/>
+    <w:pPr>
+      <w:suppressLineNumbers/>
+    </w:pPr>
+    <w:rPr>
+      <w:rFonts w:cs="Noto Sans Devanagari"/>
+    </w:rPr>
+  </w:style>
+  <w:style w:type="paragraph" w:styleId="ListParagraph">
+    <w:name w:val="List Paragraph"/>
+    <w:basedOn w:val="Normal"/>
+    <w:uiPriority w:val="34"/>
+    <w:qFormat/>
+    <w:rsid w:val="00b45c41"/>
+    <w:pPr>
+      <w:spacing w:before="0" w:after="160"/>
+      <w:ind w:left="720" w:hanging="0"/>
+      <w:contextualSpacing/>
+    </w:pPr>
+    <w:rPr/>
+  </w:style>
+  <w:style w:type="paragraph" w:styleId="FrameContents">
+    <w:name w:val="Frame Contents"/>
+    <w:basedOn w:val="Normal"/>
+    <w:qFormat/>
+    <w:pPr/>
+    <w:rPr/>
+  </w:style>
+  <w:style w:type="numbering" w:styleId="NoList" w:default="1">
+    <w:name w:val="No List"/>
+    <w:uiPriority w:val="99"/>
+    <w:semiHidden/>
+    <w:unhideWhenUsed/>
+    <w:qFormat/>
   </w:style>
   <w:style w:type="table" w:default="1" w:styleId="Tablanormal">
     <w:name w:val="Normal Table"/>
@@ -1118,7 +1162,6 @@
     <w:semiHidden/>
     <w:unhideWhenUsed/>
     <w:tblPr>
-      <w:tblInd w:w="0" w:type="dxa"/>
       <w:tblCellMar>
         <w:top w:w="0" w:type="dxa"/>
         <w:left w:w="108" w:type="dxa"/>
@@ -1126,23 +1169,6 @@
         <w:right w:w="108" w:type="dxa"/>
       </w:tblCellMar>
     </w:tblPr>
-  </w:style>
-  <w:style w:type="numbering" w:default="1" w:styleId="Sinlista">
-    <w:name w:val="No List"/>
-    <w:uiPriority w:val="99"/>
-    <w:semiHidden/>
-    <w:unhideWhenUsed/>
-  </w:style>
-  <w:style w:type="paragraph" w:styleId="Prrafodelista">
-    <w:name w:val="List Paragraph"/>
-    <w:basedOn w:val="Normal"/>
-    <w:uiPriority w:val="34"/>
-    <w:qFormat/>
-    <w:rsid w:val="00B45C41"/>
-    <w:pPr>
-      <w:ind w:left="720"/>
-      <w:contextualSpacing/>
-    </w:pPr>
   </w:style>
 </w:styles>
 </file>

</xml_diff>